<commit_message>
KLARNAPII-257: Cancellation_terms URL (for DE/AT)
</commit_message>
<xml_diff>
--- a/documentation/Klarna Checkout Implementation Guide v17.1.1.docx
+++ b/documentation/Klarna Checkout Implementation Guide v17.1.1.docx
@@ -233,6 +233,7 @@
           <w:docPartUnique/>
         </w:docPartObj>
       </w:sdtPr>
+      <w:sdtEndPr/>
       <w:sdtContent>
         <w:p>
           <w:pPr>
@@ -18269,11 +18270,19 @@
         <w:t xml:space="preserve"> Default is </w:t>
       </w:r>
       <w:proofErr w:type="spellStart"/>
-      <w:r>
-        <w:rPr>
-          <w:rFonts w:asciiTheme="minorHAnsi" w:hAnsiTheme="minorHAnsi"/>
-        </w:rPr>
-        <w:t>klarna.http.defaultendpoint</w:t>
+      <w:proofErr w:type="gramStart"/>
+      <w:r>
+        <w:rPr>
+          <w:rFonts w:asciiTheme="minorHAnsi" w:hAnsiTheme="minorHAnsi"/>
+        </w:rPr>
+        <w:t>klarna.http</w:t>
+      </w:r>
+      <w:proofErr w:type="gramEnd"/>
+      <w:r>
+        <w:rPr>
+          <w:rFonts w:asciiTheme="minorHAnsi" w:hAnsiTheme="minorHAnsi"/>
+        </w:rPr>
+        <w:t>.defaultendpoint</w:t>
       </w:r>
       <w:proofErr w:type="spellEnd"/>
       <w:r>
@@ -18317,13 +18326,7 @@
         <w:rPr>
           <w:rFonts w:asciiTheme="minorHAnsi" w:hAnsiTheme="minorHAnsi"/>
         </w:rPr>
-        <w:t xml:space="preserve"> requires a URL to the storefront Terms and Conditions when rendering the checkout page.  Enter </w:t>
-      </w:r>
-      <w:r>
-        <w:rPr>
-          <w:rFonts w:asciiTheme="minorHAnsi" w:hAnsiTheme="minorHAnsi"/>
-        </w:rPr>
-        <w:t>t</w:t>
+        <w:t xml:space="preserve"> requires a URL to the storefront Terms and Conditions when rendering the checkout page.  Enter t</w:t>
       </w:r>
       <w:r>
         <w:rPr>
@@ -18347,13 +18350,7 @@
         <w:rPr>
           <w:rFonts w:asciiTheme="minorHAnsi" w:hAnsiTheme="minorHAnsi"/>
         </w:rPr>
-        <w:t>. The</w:t>
-      </w:r>
-      <w:r>
-        <w:rPr>
-          <w:rFonts w:asciiTheme="minorHAnsi" w:hAnsiTheme="minorHAnsi"/>
-        </w:rPr>
-        <w:t xml:space="preserve"> URL will be sent to </w:t>
+        <w:t xml:space="preserve">. The URL will be sent to </w:t>
       </w:r>
       <w:proofErr w:type="spellStart"/>
       <w:r>
@@ -18384,157 +18381,43 @@
           <w:b/>
           <w:u w:val="single"/>
         </w:rPr>
-        <w:t>Prefill checkout fields for registered users</w:t>
-      </w:r>
-      <w:r>
-        <w:rPr>
-          <w:rFonts w:asciiTheme="minorHAnsi" w:hAnsiTheme="minorHAnsi"/>
-        </w:rPr>
-        <w:t xml:space="preserve"> </w:t>
-      </w:r>
-      <w:r>
-        <w:rPr>
-          <w:rFonts w:asciiTheme="minorHAnsi" w:hAnsiTheme="minorHAnsi"/>
-        </w:rPr>
-        <w:t xml:space="preserve">– </w:t>
-      </w:r>
-      <w:r>
-        <w:rPr>
-          <w:rFonts w:asciiTheme="minorHAnsi" w:hAnsiTheme="minorHAnsi"/>
-        </w:rPr>
-        <w:t>Whether</w:t>
-      </w:r>
-      <w:r>
-        <w:rPr>
-          <w:rFonts w:asciiTheme="minorHAnsi" w:hAnsiTheme="minorHAnsi"/>
-        </w:rPr>
-        <w:t xml:space="preserve"> to p</w:t>
-      </w:r>
-      <w:r>
-        <w:rPr>
-          <w:rFonts w:asciiTheme="minorHAnsi" w:hAnsiTheme="minorHAnsi"/>
-        </w:rPr>
-        <w:t>refill checkout fields for registered users</w:t>
-      </w:r>
-      <w:r>
-        <w:rPr>
-          <w:rFonts w:asciiTheme="minorHAnsi" w:hAnsiTheme="minorHAnsi"/>
-        </w:rPr>
-        <w:t>.</w:t>
-      </w:r>
-      <w:r>
-        <w:rPr>
-          <w:rFonts w:asciiTheme="minorHAnsi" w:hAnsiTheme="minorHAnsi"/>
-        </w:rPr>
-        <w:t xml:space="preserve"> Default is Yes.</w:t>
-      </w:r>
-    </w:p>
-    <w:p>
-      <w:pPr>
-        <w:pStyle w:val="BodyText"/>
-        <w:ind w:left="1080"/>
-        <w:rPr>
-          <w:rFonts w:asciiTheme="minorHAnsi" w:hAnsiTheme="minorHAnsi"/>
-        </w:rPr>
-      </w:pPr>
+        <w:t xml:space="preserve">Cancellation Terms </w:t>
+      </w:r>
+      <w:proofErr w:type="gramStart"/>
       <w:r>
         <w:rPr>
           <w:rFonts w:asciiTheme="minorHAnsi" w:hAnsiTheme="minorHAnsi"/>
           <w:b/>
           <w:u w:val="single"/>
         </w:rPr>
-        <w:t>Allow separate shipping and billing addresses</w:t>
-      </w:r>
-      <w:r>
-        <w:rPr>
-          <w:rFonts w:asciiTheme="minorHAnsi" w:hAnsiTheme="minorHAnsi"/>
-        </w:rPr>
-        <w:t xml:space="preserve"> – </w:t>
-      </w:r>
-      <w:r>
-        <w:rPr>
-          <w:rFonts w:asciiTheme="minorHAnsi" w:hAnsiTheme="minorHAnsi"/>
-        </w:rPr>
-        <w:t xml:space="preserve">If </w:t>
-      </w:r>
-      <w:r>
-        <w:rPr>
-          <w:rFonts w:asciiTheme="minorHAnsi" w:hAnsiTheme="minorHAnsi"/>
-        </w:rPr>
-        <w:t>Yes</w:t>
-      </w:r>
-      <w:r>
-        <w:rPr>
-          <w:rFonts w:asciiTheme="minorHAnsi" w:hAnsiTheme="minorHAnsi"/>
-        </w:rPr>
-        <w:t xml:space="preserve">, the consumer can enter different billing and shipping addresses in </w:t>
-      </w:r>
-      <w:proofErr w:type="spellStart"/>
-      <w:r>
-        <w:rPr>
-          <w:rFonts w:asciiTheme="minorHAnsi" w:hAnsiTheme="minorHAnsi"/>
-        </w:rPr>
-        <w:t>Klarna</w:t>
-      </w:r>
-      <w:proofErr w:type="spellEnd"/>
-      <w:r>
-        <w:rPr>
-          <w:rFonts w:asciiTheme="minorHAnsi" w:hAnsiTheme="minorHAnsi"/>
-        </w:rPr>
-        <w:t xml:space="preserve"> Checkout</w:t>
-      </w:r>
-      <w:r>
-        <w:rPr>
-          <w:rFonts w:asciiTheme="minorHAnsi" w:hAnsiTheme="minorHAnsi"/>
-        </w:rPr>
-        <w:t>.</w:t>
-      </w:r>
-      <w:r>
-        <w:rPr>
-          <w:rFonts w:asciiTheme="minorHAnsi" w:hAnsiTheme="minorHAnsi"/>
-        </w:rPr>
-        <w:t xml:space="preserve"> Default is No.</w:t>
-      </w:r>
-    </w:p>
-    <w:p>
-      <w:pPr>
-        <w:pStyle w:val="BodyText"/>
-        <w:ind w:left="1080"/>
-        <w:rPr>
-          <w:rFonts w:asciiTheme="minorHAnsi" w:hAnsiTheme="minorHAnsi"/>
-        </w:rPr>
-      </w:pPr>
+        <w:t>URL</w:t>
+      </w:r>
       <w:r>
         <w:rPr>
           <w:rFonts w:asciiTheme="minorHAnsi" w:hAnsiTheme="minorHAnsi"/>
           <w:b/>
           <w:u w:val="single"/>
         </w:rPr>
-        <w:t xml:space="preserve">Require validate callback success </w:t>
-      </w:r>
-      <w:r>
-        <w:rPr>
-          <w:rFonts w:asciiTheme="minorHAnsi" w:hAnsiTheme="minorHAnsi"/>
-        </w:rPr>
-        <w:t xml:space="preserve">– </w:t>
-      </w:r>
-      <w:r>
-        <w:rPr>
-          <w:rFonts w:asciiTheme="minorHAnsi" w:hAnsiTheme="minorHAnsi"/>
-        </w:rPr>
-        <w:t xml:space="preserve">If </w:t>
-      </w:r>
-      <w:r>
-        <w:rPr>
-          <w:rFonts w:asciiTheme="minorHAnsi" w:hAnsiTheme="minorHAnsi"/>
-        </w:rPr>
-        <w:t>Yes</w:t>
-      </w:r>
-      <w:r>
-        <w:rPr>
-          <w:rFonts w:asciiTheme="minorHAnsi" w:hAnsiTheme="minorHAnsi"/>
-        </w:rPr>
-        <w:t>, validate callback must get a positive response to not stop purchase</w:t>
+        <w:t xml:space="preserve">  </w:t>
+      </w:r>
+      <w:r>
+        <w:rPr>
+          <w:rFonts w:asciiTheme="minorHAnsi" w:hAnsiTheme="minorHAnsi"/>
+        </w:rPr>
+        <w:t>–</w:t>
+      </w:r>
+      <w:proofErr w:type="gramEnd"/>
+      <w:r>
+        <w:rPr>
+          <w:rFonts w:asciiTheme="minorHAnsi" w:hAnsiTheme="minorHAnsi"/>
+        </w:rPr>
+        <w:t xml:space="preserve">  </w:t>
+      </w:r>
+      <w:r>
+        <w:rPr>
+          <w:rFonts w:asciiTheme="minorHAnsi" w:hAnsiTheme="minorHAnsi"/>
+        </w:rPr>
+        <w:t>URL of merchant cancellation terms</w:t>
       </w:r>
       <w:r>
         <w:rPr>
@@ -18543,18 +18426,26 @@
         <w:t>.</w:t>
       </w:r>
       <w:r>
-        <w:rPr>
-          <w:rFonts w:asciiTheme="minorHAnsi" w:hAnsiTheme="minorHAnsi"/>
-        </w:rPr>
-        <w:t xml:space="preserve"> Default is No.</w:t>
-      </w:r>
+        <w:t xml:space="preserve"> </w:t>
+      </w:r>
+      <w:r>
+        <w:t xml:space="preserve"> </w:t>
+      </w:r>
+      <w:r>
+        <w:rPr>
+          <w:rFonts w:asciiTheme="minorHAnsi" w:hAnsiTheme="minorHAnsi"/>
+        </w:rPr>
+        <w:t>Available for DE &amp; AT markets.</w:t>
+      </w:r>
+      <w:bookmarkStart w:id="61" w:name="_GoBack"/>
+      <w:bookmarkEnd w:id="61"/>
     </w:p>
     <w:p>
       <w:pPr>
         <w:pStyle w:val="BodyText"/>
         <w:ind w:left="1080"/>
         <w:rPr>
-          <w:rFonts w:asciiTheme="minorHAnsi" w:hAnsiTheme="minorHAnsi" w:cs="Times New Roman"/>
+          <w:rFonts w:asciiTheme="minorHAnsi" w:hAnsiTheme="minorHAnsi"/>
         </w:rPr>
       </w:pPr>
       <w:r>
@@ -18563,42 +18454,49 @@
           <w:b/>
           <w:u w:val="single"/>
         </w:rPr>
-        <w:t>Button color preference</w:t>
-      </w:r>
-      <w:r>
-        <w:rPr>
-          <w:rFonts w:asciiTheme="minorHAnsi" w:hAnsiTheme="minorHAnsi"/>
-        </w:rPr>
-        <w:t xml:space="preserve"> – </w:t>
-      </w:r>
-      <w:r>
-        <w:rPr>
-          <w:rFonts w:asciiTheme="minorHAnsi" w:hAnsiTheme="minorHAnsi"/>
-        </w:rPr>
-        <w:t>CSS</w:t>
-      </w:r>
-      <w:r>
-        <w:rPr>
-          <w:rFonts w:asciiTheme="minorHAnsi" w:hAnsiTheme="minorHAnsi"/>
-        </w:rPr>
-        <w:t xml:space="preserve"> hex color to be used in </w:t>
-      </w:r>
-      <w:proofErr w:type="spellStart"/>
-      <w:r>
-        <w:rPr>
-          <w:rFonts w:asciiTheme="minorHAnsi" w:hAnsiTheme="minorHAnsi"/>
-        </w:rPr>
-        <w:t>Klarna</w:t>
-      </w:r>
-      <w:proofErr w:type="spellEnd"/>
-      <w:r>
-        <w:rPr>
-          <w:rFonts w:asciiTheme="minorHAnsi" w:hAnsiTheme="minorHAnsi"/>
-        </w:rPr>
-        <w:t xml:space="preserve">. Default is </w:t>
-      </w:r>
-      <w:r>
-        <w:t>#84bd00.</w:t>
+        <w:t>Prefill checkout fields for registered users</w:t>
+      </w:r>
+      <w:r>
+        <w:rPr>
+          <w:rFonts w:asciiTheme="minorHAnsi" w:hAnsiTheme="minorHAnsi"/>
+        </w:rPr>
+        <w:t xml:space="preserve"> </w:t>
+      </w:r>
+      <w:r>
+        <w:rPr>
+          <w:rFonts w:asciiTheme="minorHAnsi" w:hAnsiTheme="minorHAnsi"/>
+        </w:rPr>
+        <w:t xml:space="preserve">– </w:t>
+      </w:r>
+      <w:r>
+        <w:rPr>
+          <w:rFonts w:asciiTheme="minorHAnsi" w:hAnsiTheme="minorHAnsi"/>
+        </w:rPr>
+        <w:t>Whether</w:t>
+      </w:r>
+      <w:r>
+        <w:rPr>
+          <w:rFonts w:asciiTheme="minorHAnsi" w:hAnsiTheme="minorHAnsi"/>
+        </w:rPr>
+        <w:t xml:space="preserve"> to p</w:t>
+      </w:r>
+      <w:r>
+        <w:rPr>
+          <w:rFonts w:asciiTheme="minorHAnsi" w:hAnsiTheme="minorHAnsi"/>
+        </w:rPr>
+        <w:t>refill checkout fields for registered users</w:t>
+      </w:r>
+      <w:r>
+        <w:rPr>
+          <w:rFonts w:asciiTheme="minorHAnsi" w:hAnsiTheme="minorHAnsi"/>
+        </w:rPr>
+        <w:t>.</w:t>
+      </w:r>
+      <w:r>
+        <w:rPr>
+          <w:rFonts w:asciiTheme="minorHAnsi" w:hAnsiTheme="minorHAnsi"/>
+        </w:rPr>
+        <w:t xml:space="preserve"> Default is Yes.</w:t>
       </w:r>
     </w:p>
     <w:p>
@@ -18615,32 +18513,31 @@
           <w:b/>
           <w:u w:val="single"/>
         </w:rPr>
-        <w:t>Button text color preference</w:t>
-      </w:r>
-      <w:r>
-        <w:rPr>
-          <w:rFonts w:asciiTheme="minorHAnsi" w:hAnsiTheme="minorHAnsi"/>
-          <w:b/>
-        </w:rPr>
-        <w:t xml:space="preserve"> </w:t>
-      </w:r>
-      <w:r>
-        <w:rPr>
-          <w:rFonts w:asciiTheme="minorHAnsi" w:hAnsiTheme="minorHAnsi"/>
-        </w:rPr>
-        <w:t xml:space="preserve">– </w:t>
-      </w:r>
-      <w:r>
-        <w:rPr>
-          <w:rFonts w:asciiTheme="minorHAnsi" w:hAnsiTheme="minorHAnsi"/>
-        </w:rPr>
-        <w:t xml:space="preserve">CSS hex color to </w:t>
-      </w:r>
-      <w:r>
-        <w:rPr>
-          <w:rFonts w:asciiTheme="minorHAnsi" w:hAnsiTheme="minorHAnsi"/>
-        </w:rPr>
-        <w:t xml:space="preserve">be used in </w:t>
+        <w:t>Allow separate shipping and billing addresses</w:t>
+      </w:r>
+      <w:r>
+        <w:rPr>
+          <w:rFonts w:asciiTheme="minorHAnsi" w:hAnsiTheme="minorHAnsi"/>
+        </w:rPr>
+        <w:t xml:space="preserve"> – </w:t>
+      </w:r>
+      <w:r>
+        <w:rPr>
+          <w:rFonts w:asciiTheme="minorHAnsi" w:hAnsiTheme="minorHAnsi"/>
+        </w:rPr>
+        <w:t xml:space="preserve">If </w:t>
+      </w:r>
+      <w:r>
+        <w:rPr>
+          <w:rFonts w:asciiTheme="minorHAnsi" w:hAnsiTheme="minorHAnsi"/>
+        </w:rPr>
+        <w:t>Yes</w:t>
+      </w:r>
+      <w:r>
+        <w:rPr>
+          <w:rFonts w:asciiTheme="minorHAnsi" w:hAnsiTheme="minorHAnsi"/>
+        </w:rPr>
+        <w:t xml:space="preserve">, the consumer can enter different billing and shipping addresses in </w:t>
       </w:r>
       <w:proofErr w:type="spellStart"/>
       <w:r>
@@ -18654,21 +18551,19 @@
         <w:rPr>
           <w:rFonts w:asciiTheme="minorHAnsi" w:hAnsiTheme="minorHAnsi"/>
         </w:rPr>
-        <w:t xml:space="preserve">. Default is </w:t>
-      </w:r>
-      <w:r>
-        <w:t>#</w:t>
-      </w:r>
-      <w:proofErr w:type="spellStart"/>
-      <w:r>
-        <w:t>ffffff</w:t>
-      </w:r>
-      <w:proofErr w:type="spellEnd"/>
+        <w:t xml:space="preserve"> Checkout</w:t>
+      </w:r>
       <w:r>
         <w:rPr>
           <w:rFonts w:asciiTheme="minorHAnsi" w:hAnsiTheme="minorHAnsi"/>
         </w:rPr>
         <w:t>.</w:t>
+      </w:r>
+      <w:r>
+        <w:rPr>
+          <w:rFonts w:asciiTheme="minorHAnsi" w:hAnsiTheme="minorHAnsi"/>
+        </w:rPr>
+        <w:t xml:space="preserve"> Default is No.</w:t>
       </w:r>
     </w:p>
     <w:p>
@@ -18685,7 +18580,182 @@
           <w:b/>
           <w:u w:val="single"/>
         </w:rPr>
+        <w:t xml:space="preserve">Require validate callback success </w:t>
+      </w:r>
+      <w:r>
+        <w:rPr>
+          <w:rFonts w:asciiTheme="minorHAnsi" w:hAnsiTheme="minorHAnsi"/>
+        </w:rPr>
+        <w:t xml:space="preserve">– </w:t>
+      </w:r>
+      <w:r>
+        <w:rPr>
+          <w:rFonts w:asciiTheme="minorHAnsi" w:hAnsiTheme="minorHAnsi"/>
+        </w:rPr>
+        <w:t xml:space="preserve">If </w:t>
+      </w:r>
+      <w:r>
+        <w:rPr>
+          <w:rFonts w:asciiTheme="minorHAnsi" w:hAnsiTheme="minorHAnsi"/>
+        </w:rPr>
+        <w:t>Yes</w:t>
+      </w:r>
+      <w:r>
+        <w:rPr>
+          <w:rFonts w:asciiTheme="minorHAnsi" w:hAnsiTheme="minorHAnsi"/>
+        </w:rPr>
+        <w:t>, validate callback must get a positive response to not stop purchase</w:t>
+      </w:r>
+      <w:r>
+        <w:rPr>
+          <w:rFonts w:asciiTheme="minorHAnsi" w:hAnsiTheme="minorHAnsi"/>
+        </w:rPr>
+        <w:t>.</w:t>
+      </w:r>
+      <w:r>
+        <w:rPr>
+          <w:rFonts w:asciiTheme="minorHAnsi" w:hAnsiTheme="minorHAnsi"/>
+        </w:rPr>
+        <w:t xml:space="preserve"> Default is No.</w:t>
+      </w:r>
+    </w:p>
+    <w:p>
+      <w:pPr>
+        <w:pStyle w:val="BodyText"/>
+        <w:ind w:left="1080"/>
+        <w:rPr>
+          <w:rFonts w:asciiTheme="minorHAnsi" w:hAnsiTheme="minorHAnsi" w:cs="Times New Roman"/>
+        </w:rPr>
+      </w:pPr>
+      <w:r>
+        <w:rPr>
+          <w:rFonts w:asciiTheme="minorHAnsi" w:hAnsiTheme="minorHAnsi"/>
+          <w:b/>
+          <w:u w:val="single"/>
+        </w:rPr>
+        <w:t>Button color preference</w:t>
+      </w:r>
+      <w:r>
+        <w:rPr>
+          <w:rFonts w:asciiTheme="minorHAnsi" w:hAnsiTheme="minorHAnsi"/>
+        </w:rPr>
+        <w:t xml:space="preserve"> – </w:t>
+      </w:r>
+      <w:r>
+        <w:rPr>
+          <w:rFonts w:asciiTheme="minorHAnsi" w:hAnsiTheme="minorHAnsi"/>
+        </w:rPr>
+        <w:t>CSS</w:t>
+      </w:r>
+      <w:r>
+        <w:rPr>
+          <w:rFonts w:asciiTheme="minorHAnsi" w:hAnsiTheme="minorHAnsi"/>
+        </w:rPr>
+        <w:t xml:space="preserve"> hex color to be used in </w:t>
+      </w:r>
+      <w:proofErr w:type="spellStart"/>
+      <w:r>
+        <w:rPr>
+          <w:rFonts w:asciiTheme="minorHAnsi" w:hAnsiTheme="minorHAnsi"/>
+        </w:rPr>
+        <w:t>Klarna</w:t>
+      </w:r>
+      <w:proofErr w:type="spellEnd"/>
+      <w:r>
+        <w:rPr>
+          <w:rFonts w:asciiTheme="minorHAnsi" w:hAnsiTheme="minorHAnsi"/>
+        </w:rPr>
+        <w:t xml:space="preserve">. Default is </w:t>
+      </w:r>
+      <w:r>
+        <w:t>#84bd00.</w:t>
+      </w:r>
+    </w:p>
+    <w:p>
+      <w:pPr>
+        <w:pStyle w:val="BodyText"/>
+        <w:ind w:left="1080"/>
+        <w:rPr>
+          <w:rFonts w:asciiTheme="minorHAnsi" w:hAnsiTheme="minorHAnsi"/>
+        </w:rPr>
+      </w:pPr>
+      <w:r>
+        <w:rPr>
+          <w:rFonts w:asciiTheme="minorHAnsi" w:hAnsiTheme="minorHAnsi"/>
+          <w:b/>
+          <w:u w:val="single"/>
+        </w:rPr>
         <w:lastRenderedPageBreak/>
+        <w:t>Button text color preference</w:t>
+      </w:r>
+      <w:r>
+        <w:rPr>
+          <w:rFonts w:asciiTheme="minorHAnsi" w:hAnsiTheme="minorHAnsi"/>
+          <w:b/>
+        </w:rPr>
+        <w:t xml:space="preserve"> </w:t>
+      </w:r>
+      <w:r>
+        <w:rPr>
+          <w:rFonts w:asciiTheme="minorHAnsi" w:hAnsiTheme="minorHAnsi"/>
+        </w:rPr>
+        <w:t xml:space="preserve">– </w:t>
+      </w:r>
+      <w:r>
+        <w:rPr>
+          <w:rFonts w:asciiTheme="minorHAnsi" w:hAnsiTheme="minorHAnsi"/>
+        </w:rPr>
+        <w:t xml:space="preserve">CSS hex color to </w:t>
+      </w:r>
+      <w:r>
+        <w:rPr>
+          <w:rFonts w:asciiTheme="minorHAnsi" w:hAnsiTheme="minorHAnsi"/>
+        </w:rPr>
+        <w:t xml:space="preserve">be used in </w:t>
+      </w:r>
+      <w:proofErr w:type="spellStart"/>
+      <w:r>
+        <w:rPr>
+          <w:rFonts w:asciiTheme="minorHAnsi" w:hAnsiTheme="minorHAnsi"/>
+        </w:rPr>
+        <w:t>Klarna</w:t>
+      </w:r>
+      <w:proofErr w:type="spellEnd"/>
+      <w:r>
+        <w:rPr>
+          <w:rFonts w:asciiTheme="minorHAnsi" w:hAnsiTheme="minorHAnsi"/>
+        </w:rPr>
+        <w:t xml:space="preserve">. Default is </w:t>
+      </w:r>
+      <w:r>
+        <w:t>#</w:t>
+      </w:r>
+      <w:proofErr w:type="spellStart"/>
+      <w:r>
+        <w:t>ffffff</w:t>
+      </w:r>
+      <w:proofErr w:type="spellEnd"/>
+      <w:r>
+        <w:rPr>
+          <w:rFonts w:asciiTheme="minorHAnsi" w:hAnsiTheme="minorHAnsi"/>
+        </w:rPr>
+        <w:t>.</w:t>
+      </w:r>
+    </w:p>
+    <w:p>
+      <w:pPr>
+        <w:pStyle w:val="BodyText"/>
+        <w:ind w:left="1080"/>
+        <w:rPr>
+          <w:rFonts w:asciiTheme="minorHAnsi" w:hAnsiTheme="minorHAnsi"/>
+        </w:rPr>
+      </w:pPr>
+      <w:r>
+        <w:rPr>
+          <w:rFonts w:asciiTheme="minorHAnsi" w:hAnsiTheme="minorHAnsi"/>
+          <w:b/>
+          <w:u w:val="single"/>
+        </w:rPr>
         <w:t>Checkbox text color preference</w:t>
       </w:r>
       <w:r>
@@ -19616,9 +19686,9 @@
       <w:pPr>
         <w:pStyle w:val="Heading3"/>
       </w:pPr>
-      <w:bookmarkStart w:id="61" w:name="_Klarna_Orders"/>
-      <w:bookmarkStart w:id="62" w:name="_Toc502915452"/>
-      <w:bookmarkEnd w:id="61"/>
+      <w:bookmarkStart w:id="62" w:name="_Klarna_Orders"/>
+      <w:bookmarkStart w:id="63" w:name="_Toc502915452"/>
+      <w:bookmarkEnd w:id="62"/>
       <w:proofErr w:type="spellStart"/>
       <w:r>
         <w:t>Klarna</w:t>
@@ -19633,7 +19703,7 @@
       <w:r>
         <w:t>Orders</w:t>
       </w:r>
-      <w:bookmarkEnd w:id="62"/>
+      <w:bookmarkEnd w:id="63"/>
     </w:p>
     <w:p>
       <w:pPr>
@@ -20148,11 +20218,11 @@
           <w:iCs w:val="0"/>
         </w:rPr>
       </w:pPr>
-      <w:bookmarkStart w:id="63" w:name="_Toc502915453"/>
+      <w:bookmarkStart w:id="64" w:name="_Toc502915453"/>
       <w:r>
         <w:t>Storefront Functionality</w:t>
       </w:r>
-      <w:bookmarkEnd w:id="63"/>
+      <w:bookmarkEnd w:id="64"/>
     </w:p>
     <w:p>
       <w:pPr>
@@ -21138,17 +21208,17 @@
       <w:pPr>
         <w:pStyle w:val="Heading1"/>
       </w:pPr>
-      <w:bookmarkStart w:id="64" w:name="_Toc502915454"/>
+      <w:bookmarkStart w:id="65" w:name="_Toc502915454"/>
       <w:bookmarkEnd w:id="59"/>
       <w:bookmarkEnd w:id="60"/>
       <w:r>
         <w:t>Known Issues</w:t>
       </w:r>
-      <w:bookmarkEnd w:id="64"/>
-    </w:p>
-    <w:p>
-      <w:bookmarkStart w:id="65" w:name="_Toc279703500"/>
-      <w:bookmarkStart w:id="66" w:name="_Toc279703593"/>
+      <w:bookmarkEnd w:id="65"/>
+    </w:p>
+    <w:p>
+      <w:bookmarkStart w:id="66" w:name="_Toc279703500"/>
+      <w:bookmarkStart w:id="67" w:name="_Toc279703593"/>
     </w:p>
     <w:p>
       <w:pPr>
@@ -21186,13 +21256,13 @@
       <w:pPr>
         <w:pStyle w:val="Heading1"/>
       </w:pPr>
-      <w:bookmarkStart w:id="67" w:name="_Toc502915455"/>
-      <w:bookmarkEnd w:id="65"/>
+      <w:bookmarkStart w:id="68" w:name="_Toc502915455"/>
       <w:bookmarkEnd w:id="66"/>
+      <w:bookmarkEnd w:id="67"/>
       <w:r>
         <w:t>Release History</w:t>
       </w:r>
-      <w:bookmarkEnd w:id="67"/>
+      <w:bookmarkEnd w:id="68"/>
     </w:p>
     <w:tbl>
       <w:tblPr>
@@ -21237,8 +21307,8 @@
                 <w:szCs w:val="18"/>
               </w:rPr>
             </w:pPr>
-            <w:bookmarkStart w:id="68" w:name="_Toc279703501"/>
-            <w:bookmarkStart w:id="69" w:name="_Toc279703594"/>
+            <w:bookmarkStart w:id="69" w:name="_Toc279703501"/>
+            <w:bookmarkStart w:id="70" w:name="_Toc279703594"/>
             <w:r>
               <w:rPr>
                 <w:rFonts w:ascii="Trebuchet MS" w:hAnsi="Trebuchet MS"/>
@@ -21392,8 +21462,6 @@
               </w:rPr>
               <w:t>Documentation update</w:t>
             </w:r>
-            <w:bookmarkStart w:id="70" w:name="_GoBack"/>
-            <w:bookmarkEnd w:id="70"/>
           </w:p>
         </w:tc>
       </w:tr>
@@ -21601,8 +21669,8 @@
           </w:p>
         </w:tc>
       </w:tr>
-      <w:bookmarkEnd w:id="68"/>
       <w:bookmarkEnd w:id="69"/>
+      <w:bookmarkEnd w:id="70"/>
     </w:tbl>
     <w:p>
       <w:pPr>
@@ -21846,7 +21914,7 @@
               <w:sz w:val="18"/>
               <w:szCs w:val="18"/>
             </w:rPr>
-            <w:t>7-31</w:t>
+            <w:t>5-30</w:t>
           </w:r>
           <w:r>
             <w:rPr>
@@ -28448,7 +28516,7 @@
 </file>
 
 <file path=customXml/itemProps1.xml><?xml version="1.0" encoding="utf-8"?>
-<ds:datastoreItem xmlns:ds="http://schemas.openxmlformats.org/officeDocument/2006/customXml" ds:itemID="{3EEE6A36-C922-4D46-AECB-FC88E8D5F807}">
+<ds:datastoreItem xmlns:ds="http://schemas.openxmlformats.org/officeDocument/2006/customXml" ds:itemID="{3DD9B813-FD09-4E3C-833D-766130A2E51A}">
   <ds:schemaRefs>
     <ds:schemaRef ds:uri="http://schemas.openxmlformats.org/officeDocument/2006/bibliography"/>
   </ds:schemaRefs>
@@ -28456,7 +28524,7 @@
 </file>
 
 <file path=customXml/itemProps2.xml><?xml version="1.0" encoding="utf-8"?>
-<ds:datastoreItem xmlns:ds="http://schemas.openxmlformats.org/officeDocument/2006/customXml" ds:itemID="{C000F4D6-F9E5-40B7-92D7-4B2F0E418CD2}">
+<ds:datastoreItem xmlns:ds="http://schemas.openxmlformats.org/officeDocument/2006/customXml" ds:itemID="{A5EB2FC2-D138-4E17-A2A7-36D0E0338E1C}">
   <ds:schemaRefs>
     <ds:schemaRef ds:uri="http://schemas.openxmlformats.org/officeDocument/2006/bibliography"/>
   </ds:schemaRefs>
@@ -28464,7 +28532,7 @@
 </file>
 
 <file path=customXml/itemProps3.xml><?xml version="1.0" encoding="utf-8"?>
-<ds:datastoreItem xmlns:ds="http://schemas.openxmlformats.org/officeDocument/2006/customXml" ds:itemID="{2E54FECE-4117-4B43-B5FC-2AB38E93301B}">
+<ds:datastoreItem xmlns:ds="http://schemas.openxmlformats.org/officeDocument/2006/customXml" ds:itemID="{CE124D07-C11F-48EB-AFA2-C1978FE6786A}">
   <ds:schemaRefs>
     <ds:schemaRef ds:uri="http://schemas.openxmlformats.org/officeDocument/2006/bibliography"/>
   </ds:schemaRefs>
@@ -28472,7 +28540,7 @@
 </file>
 
 <file path=customXml/itemProps4.xml><?xml version="1.0" encoding="utf-8"?>
-<ds:datastoreItem xmlns:ds="http://schemas.openxmlformats.org/officeDocument/2006/customXml" ds:itemID="{3DD9B813-FD09-4E3C-833D-766130A2E51A}">
+<ds:datastoreItem xmlns:ds="http://schemas.openxmlformats.org/officeDocument/2006/customXml" ds:itemID="{35F73578-F169-4A8B-B315-5D51D6CA7402}">
   <ds:schemaRefs>
     <ds:schemaRef ds:uri="http://schemas.openxmlformats.org/officeDocument/2006/bibliography"/>
   </ds:schemaRefs>

</xml_diff>